<commit_message>
added output histograms for histogram color equalizaton
</commit_message>
<xml_diff>
--- a/Project 2 Image Enhancement/Project 2 Image Enhancement -Michael Rizig.docx
+++ b/Project 2 Image Enhancement/Project 2 Image Enhancement -Michael Rizig.docx
@@ -10,6 +10,8 @@
           <w:lang w:eastAsia="tr-TR"/>
         </w:rPr>
       </w:pPr>
+      <w:bookmarkStart w:id="0" w:name="_Hlk169352298"/>
+      <w:bookmarkEnd w:id="0"/>
       <w:r>
         <w:drawing>
           <wp:inline distT="0" distB="0" distL="0" distR="0" wp14:anchorId="522EF8BF" wp14:editId="7108FF47">
@@ -2647,6 +2649,7 @@
           <w:szCs w:val="20"/>
         </w:rPr>
       </w:pPr>
+      <w:bookmarkStart w:id="1" w:name="_Hlk169352096"/>
       <w:r>
         <w:rPr>
           <w:rFonts w:ascii="Arial" w:hAnsi="Arial" w:cs="Arial"/>
@@ -2716,6 +2719,7 @@
         <w:t>.</w:t>
       </w:r>
     </w:p>
+    <w:bookmarkEnd w:id="1"/>
     <w:p>
       <w:pPr>
         <w:rPr>
@@ -5937,9 +5941,6 @@
         <w:rPr>
           <w:rFonts w:ascii="Arial" w:hAnsi="Arial" w:cs="Arial"/>
           <w:b/>
-          <w:color w:val="228B22"/>
-          <w:sz w:val="20"/>
-          <w:szCs w:val="20"/>
         </w:rPr>
       </w:pPr>
       <w:r>
@@ -5954,14 +5955,21 @@
           <w:rFonts w:ascii="Arial" w:hAnsi="Arial" w:cs="Arial"/>
           <w:b/>
         </w:rPr>
-        <w:t xml:space="preserve">Test Results for Image </w:t>
-      </w:r>
-      <w:r>
-        <w:rPr>
-          <w:rFonts w:ascii="Arial" w:hAnsi="Arial" w:cs="Arial"/>
-          <w:b/>
-        </w:rPr>
-        <w:t>Quantization (Greyscale)</w:t>
+        <w:t xml:space="preserve">Test Results for </w:t>
+      </w:r>
+      <w:r>
+        <w:rPr>
+          <w:rFonts w:ascii="Arial" w:hAnsi="Arial" w:cs="Arial"/>
+          <w:b/>
+        </w:rPr>
+        <w:t>Histogram Equalization</w:t>
+      </w:r>
+      <w:r>
+        <w:rPr>
+          <w:rFonts w:ascii="Arial" w:hAnsi="Arial" w:cs="Arial"/>
+          <w:b/>
+        </w:rPr>
+        <w:t xml:space="preserve"> (greyscale)</w:t>
       </w:r>
     </w:p>
     <w:p>
@@ -5981,169 +5989,57 @@
     </w:p>
     <w:p>
       <w:pPr>
-        <w:rPr>
-          <w:rFonts w:ascii="Arial" w:hAnsi="Arial" w:cs="Arial"/>
-          <w:b/>
-        </w:rPr>
-      </w:pPr>
-      <w:r>
-        <w:rPr>
-          <w:rFonts w:ascii="Arial" w:hAnsi="Arial" w:cs="Arial"/>
-          <w:b/>
-        </w:rPr>
-        <w:t>...............................................................................................................................................</w:t>
-      </w:r>
-    </w:p>
-    <w:p>
-      <w:pPr>
-        <w:rPr>
-          <w:rFonts w:ascii="Arial" w:hAnsi="Arial" w:cs="Arial"/>
-          <w:b/>
-        </w:rPr>
-      </w:pPr>
-      <w:r>
-        <w:rPr>
-          <w:rFonts w:ascii="Arial" w:hAnsi="Arial" w:cs="Arial"/>
-          <w:b/>
-        </w:rPr>
-        <w:t>...............................................................................................................................................</w:t>
-      </w:r>
-    </w:p>
-    <w:p>
-      <w:pPr>
-        <w:rPr>
-          <w:rFonts w:ascii="Arial" w:hAnsi="Arial" w:cs="Arial"/>
-          <w:b/>
-        </w:rPr>
-      </w:pPr>
-      <w:r>
-        <w:rPr>
-          <w:rFonts w:ascii="Arial" w:hAnsi="Arial" w:cs="Arial"/>
-          <w:b/>
-        </w:rPr>
-        <w:t>...............................................................................................................................................</w:t>
-      </w:r>
-    </w:p>
-    <w:p>
-      <w:pPr>
-        <w:rPr>
-          <w:rFonts w:ascii="Arial" w:hAnsi="Arial" w:cs="Arial"/>
-          <w:b/>
-        </w:rPr>
-      </w:pPr>
-      <w:r>
-        <w:rPr>
-          <w:rFonts w:ascii="Arial" w:hAnsi="Arial" w:cs="Arial"/>
-          <w:b/>
-        </w:rPr>
-        <w:t>...............................................................................................................................................</w:t>
-      </w:r>
-    </w:p>
-    <w:p>
-      <w:pPr>
-        <w:rPr>
-          <w:rFonts w:ascii="Arial" w:hAnsi="Arial" w:cs="Arial"/>
-          <w:b/>
-        </w:rPr>
-      </w:pPr>
-      <w:r>
-        <w:rPr>
-          <w:rFonts w:ascii="Arial" w:hAnsi="Arial" w:cs="Arial"/>
-          <w:b/>
-        </w:rPr>
-        <w:t>...............................................................................................................................................</w:t>
-      </w:r>
-    </w:p>
-    <w:p>
-      <w:pPr>
-        <w:rPr>
-          <w:rFonts w:ascii="Arial" w:hAnsi="Arial" w:cs="Arial"/>
-          <w:b/>
-        </w:rPr>
-      </w:pPr>
-      <w:r>
-        <w:rPr>
-          <w:rFonts w:ascii="Arial" w:hAnsi="Arial" w:cs="Arial"/>
-          <w:b/>
-        </w:rPr>
-        <w:t>...............................................................................................................................................</w:t>
-      </w:r>
-      <w:r>
-        <w:rPr>
-          <w:rFonts w:ascii="Arial" w:hAnsi="Arial" w:cs="Arial"/>
-          <w:b/>
-        </w:rPr>
-        <w:t xml:space="preserve"> </w:t>
-      </w:r>
-    </w:p>
-    <w:p>
-      <w:pPr>
-        <w:jc w:val="center"/>
-        <w:rPr>
-          <w:rFonts w:ascii="Arial" w:hAnsi="Arial" w:cs="Arial"/>
-          <w:b/>
-          <w:sz w:val="28"/>
-        </w:rPr>
-      </w:pPr>
-    </w:p>
-    <w:p>
-      <w:pPr>
-        <w:jc w:val="center"/>
-        <w:rPr>
-          <w:rFonts w:ascii="Arial" w:hAnsi="Arial" w:cs="Arial"/>
-          <w:b/>
-          <w:sz w:val="28"/>
-        </w:rPr>
-      </w:pPr>
-    </w:p>
-    <w:p>
-      <w:pPr>
-        <w:jc w:val="center"/>
-        <w:rPr>
-          <w:rFonts w:ascii="Arial" w:hAnsi="Arial" w:cs="Arial"/>
-          <w:b/>
-          <w:caps/>
-          <w:sz w:val="28"/>
-        </w:rPr>
-      </w:pPr>
-      <w:r>
-        <w:rPr>
-          <w:rFonts w:ascii="Arial" w:hAnsi="Arial" w:cs="Arial"/>
-          <w:b/>
-          <w:sz w:val="28"/>
-        </w:rPr>
-        <w:t xml:space="preserve">3. </w:t>
-      </w:r>
-      <w:r>
-        <w:rPr>
-          <w:rFonts w:ascii="Arial" w:hAnsi="Arial" w:cs="Arial"/>
-          <w:b/>
-          <w:caps/>
-          <w:sz w:val="28"/>
-        </w:rPr>
-        <w:t>CODES</w:t>
-      </w:r>
-    </w:p>
-    <w:p>
-      <w:pPr>
         <w:autoSpaceDE w:val="0"/>
         <w:autoSpaceDN w:val="0"/>
         <w:adjustRightInd w:val="0"/>
         <w:spacing w:after="0" w:line="240" w:lineRule="auto"/>
         <w:rPr>
-          <w:rFonts w:ascii="Courier New" w:hAnsi="Courier New" w:cs="Courier New"/>
-          <w:sz w:val="24"/>
-          <w:szCs w:val="24"/>
-        </w:rPr>
-      </w:pPr>
-      <w:r>
-        <w:rPr>
-          <w:rFonts w:ascii="Courier New" w:hAnsi="Courier New" w:cs="Courier New"/>
-          <w:color w:val="000000"/>
-          <w:sz w:val="20"/>
-          <w:szCs w:val="20"/>
-        </w:rPr>
-        <w:t xml:space="preserve">    </w:t>
+          <w:rFonts w:ascii="Arial" w:hAnsi="Arial" w:cs="Arial"/>
+          <w:b/>
+          <w:color w:val="228B22"/>
+          <w:sz w:val="18"/>
+          <w:szCs w:val="18"/>
+        </w:rPr>
+      </w:pPr>
+      <w:r>
+        <w:rPr>
+          <w:rFonts w:ascii="Arial" w:hAnsi="Arial" w:cs="Arial"/>
+          <w:b/>
+          <w:color w:val="228B22"/>
+          <w:sz w:val="18"/>
+          <w:szCs w:val="18"/>
+        </w:rPr>
+        <w:t xml:space="preserve">For the histogram equalization on the university.jpg image, we start by calculating the original image’s histogram and observing the trends. Figure 3b shows this histogram. We notice that the distribution of data is focused around x=5 with a range of (0,50). To scale this to (0,255), all we need to do is create a function to convert each pixel in the original range to the new range. This can simply be done by </w:t>
+      </w:r>
+      <w:r>
+        <w:rPr>
+          <w:rFonts w:ascii="Arial" w:hAnsi="Arial" w:cs="Arial"/>
+          <w:b/>
+          <w:color w:val="228B22"/>
+          <w:sz w:val="18"/>
+          <w:szCs w:val="18"/>
+        </w:rPr>
+        <w:t>converting</w:t>
+      </w:r>
+      <w:r>
+        <w:rPr>
+          <w:rFonts w:ascii="Arial" w:hAnsi="Arial" w:cs="Arial"/>
+          <w:b/>
+          <w:color w:val="228B22"/>
+          <w:sz w:val="18"/>
+          <w:szCs w:val="18"/>
+        </w:rPr>
+        <w:t xml:space="preserve"> the original range to a scale from 0 to 1, then multiplying that result by the range we want (255-0=255)</w:t>
+      </w:r>
+      <w:r>
+        <w:rPr>
+          <w:rFonts w:ascii="Arial" w:hAnsi="Arial" w:cs="Arial"/>
+          <w:b/>
+          <w:color w:val="228B22"/>
+          <w:sz w:val="18"/>
+          <w:szCs w:val="18"/>
+        </w:rPr>
+        <w:t>. So for each pixel we divide its greylevel by 50, then multiply that quotient by 255 to get our resulting image.</w:t>
       </w:r>
     </w:p>
     <w:p>
@@ -6153,43 +6049,900 @@
         <w:adjustRightInd w:val="0"/>
         <w:spacing w:after="0" w:line="240" w:lineRule="auto"/>
         <w:rPr>
-          <w:rFonts w:ascii="Courier New" w:hAnsi="Courier New" w:cs="Courier New"/>
+          <w:rFonts w:ascii="Arial" w:hAnsi="Arial" w:cs="Arial"/>
           <w:b/>
           <w:color w:val="228B22"/>
-          <w:sz w:val="20"/>
-          <w:szCs w:val="20"/>
-        </w:rPr>
-      </w:pPr>
-      <w:r>
-        <w:rPr>
-          <w:rFonts w:ascii="Arial" w:hAnsi="Arial" w:cs="Arial"/>
-          <w:b/>
-        </w:rPr>
-        <w:t xml:space="preserve">3.1 </w:t>
-      </w:r>
-      <w:r>
-        <w:rPr>
-          <w:rFonts w:ascii="Arial" w:hAnsi="Arial" w:cs="Arial"/>
-          <w:b/>
-        </w:rPr>
-        <w:t>Code for Image Negative</w:t>
-      </w:r>
-      <w:r>
-        <w:rPr>
-          <w:rFonts w:ascii="Arial" w:hAnsi="Arial" w:cs="Arial"/>
-          <w:b/>
+          <w:sz w:val="18"/>
+          <w:szCs w:val="18"/>
+        </w:rPr>
+      </w:pPr>
+    </w:p>
+    <w:p>
+      <w:pPr>
+        <w:rPr>
+          <w:rFonts w:ascii="Arial" w:hAnsi="Arial" w:cs="Arial"/>
+          <w:b/>
+          <w:sz w:val="18"/>
+          <w:szCs w:val="18"/>
+        </w:rPr>
+      </w:pPr>
+      <w:r>
+        <w:rPr>
+          <w:rFonts w:ascii="Arial" w:hAnsi="Arial" w:cs="Arial"/>
+          <w:b/>
+          <w:bCs/>
+          <w:sz w:val="18"/>
+          <w:szCs w:val="18"/>
+        </w:rPr>
+        <w:t>Image 1a:</w:t>
+      </w:r>
+      <w:r>
+        <w:rPr>
+          <w:rFonts w:ascii="Arial" w:hAnsi="Arial" w:cs="Arial"/>
+          <w:sz w:val="18"/>
+          <w:szCs w:val="18"/>
+        </w:rPr>
+        <w:t xml:space="preserve"> We begin with the original university.png.</w:t>
+      </w:r>
+      <w:r>
+        <w:rPr>
+          <w:rFonts w:ascii="Arial" w:hAnsi="Arial" w:cs="Arial"/>
+          <w:b/>
+          <w:sz w:val="18"/>
+          <w:szCs w:val="18"/>
+        </w:rPr>
+        <w:t xml:space="preserve"> This is the input image.</w:t>
+      </w:r>
+    </w:p>
+    <w:p>
+      <w:pPr>
+        <w:rPr>
+          <w:rFonts w:ascii="Arial" w:hAnsi="Arial" w:cs="Arial"/>
+          <w:bCs/>
+          <w:sz w:val="18"/>
+          <w:szCs w:val="18"/>
+        </w:rPr>
+      </w:pPr>
+      <w:r>
+        <w:rPr>
+          <w:rFonts w:ascii="Arial" w:hAnsi="Arial" w:cs="Arial"/>
+          <w:b/>
+          <w:sz w:val="18"/>
+          <w:szCs w:val="18"/>
+        </w:rPr>
+        <w:t xml:space="preserve">Image 1b: </w:t>
+      </w:r>
+      <w:r>
+        <w:rPr>
+          <w:rFonts w:ascii="Arial" w:hAnsi="Arial" w:cs="Arial"/>
+          <w:bCs/>
+          <w:sz w:val="18"/>
+          <w:szCs w:val="18"/>
+        </w:rPr>
+        <w:t>This is our original image’s histogram, computed via cv2’s calcHist function and displayed via matplotlib.pyplot’s plot function.</w:t>
+      </w:r>
+    </w:p>
+    <w:p>
+      <w:pPr>
+        <w:rPr>
+          <w:rFonts w:ascii="Arial" w:hAnsi="Arial" w:cs="Arial"/>
+          <w:b/>
+          <w:sz w:val="18"/>
+          <w:szCs w:val="18"/>
+        </w:rPr>
+      </w:pPr>
+      <w:r>
+        <w:rPr>
+          <w:rFonts w:ascii="Arial" w:hAnsi="Arial" w:cs="Arial"/>
+          <w:b/>
+          <w:bCs/>
+          <w:sz w:val="18"/>
+          <w:szCs w:val="18"/>
+        </w:rPr>
+        <w:t>Image 1</w:t>
+      </w:r>
+      <w:r>
+        <w:rPr>
+          <w:rFonts w:ascii="Arial" w:hAnsi="Arial" w:cs="Arial"/>
+          <w:b/>
+          <w:bCs/>
+          <w:sz w:val="18"/>
+          <w:szCs w:val="18"/>
+        </w:rPr>
+        <w:t>c</w:t>
+      </w:r>
+      <w:r>
+        <w:rPr>
+          <w:rFonts w:ascii="Arial" w:hAnsi="Arial" w:cs="Arial"/>
+          <w:b/>
+          <w:bCs/>
+          <w:sz w:val="18"/>
+          <w:szCs w:val="18"/>
+        </w:rPr>
+        <w:t>:</w:t>
+      </w:r>
+      <w:r>
+        <w:rPr>
+          <w:rFonts w:ascii="Arial" w:hAnsi="Arial" w:cs="Arial"/>
+          <w:sz w:val="18"/>
+          <w:szCs w:val="18"/>
         </w:rPr>
         <w:t xml:space="preserve"> </w:t>
       </w:r>
       <w:r>
         <w:rPr>
-          <w:rFonts w:ascii="Courier New" w:hAnsi="Courier New" w:cs="Courier New"/>
-          <w:b/>
-          <w:color w:val="228B22"/>
-          <w:sz w:val="20"/>
-          <w:szCs w:val="20"/>
+          <w:rFonts w:ascii="Arial" w:hAnsi="Arial" w:cs="Arial"/>
+          <w:sz w:val="18"/>
+          <w:szCs w:val="18"/>
+        </w:rPr>
+        <w:t xml:space="preserve">This is our output image after </w:t>
+      </w:r>
+      <w:r>
+        <w:rPr>
+          <w:rFonts w:ascii="Arial" w:hAnsi="Arial" w:cs="Arial"/>
+          <w:sz w:val="18"/>
+          <w:szCs w:val="18"/>
+        </w:rPr>
+        <w:t>equalization. We can see that the image has an increased contrast ratio. We also see that histogram eq preserves our darker areas better than the log or power transformations did.</w:t>
+      </w:r>
+    </w:p>
+    <w:p>
+      <w:pPr>
+        <w:rPr>
+          <w:rFonts w:ascii="Arial" w:hAnsi="Arial" w:cs="Arial"/>
+          <w:b/>
+          <w:sz w:val="18"/>
+          <w:szCs w:val="18"/>
+        </w:rPr>
+      </w:pPr>
+      <w:r>
+        <w:rPr>
+          <w:rFonts w:ascii="Arial" w:hAnsi="Arial" w:cs="Arial"/>
+          <w:b/>
+          <w:bCs/>
+          <w:sz w:val="18"/>
+          <w:szCs w:val="18"/>
+        </w:rPr>
+        <w:t>Image 1</w:t>
+      </w:r>
+      <w:r>
+        <w:rPr>
+          <w:rFonts w:ascii="Arial" w:hAnsi="Arial" w:cs="Arial"/>
+          <w:b/>
+          <w:bCs/>
+          <w:sz w:val="18"/>
+          <w:szCs w:val="18"/>
+        </w:rPr>
+        <w:t>d</w:t>
+      </w:r>
+      <w:r>
+        <w:rPr>
+          <w:rFonts w:ascii="Arial" w:hAnsi="Arial" w:cs="Arial"/>
+          <w:b/>
+          <w:bCs/>
+          <w:sz w:val="18"/>
+          <w:szCs w:val="18"/>
+        </w:rPr>
+        <w:t>:</w:t>
+      </w:r>
+      <w:r>
+        <w:rPr>
+          <w:rFonts w:ascii="Arial" w:hAnsi="Arial" w:cs="Arial"/>
+          <w:sz w:val="18"/>
+          <w:szCs w:val="18"/>
         </w:rPr>
         <w:t xml:space="preserve"> </w:t>
+      </w:r>
+      <w:r>
+        <w:rPr>
+          <w:rFonts w:ascii="Arial" w:hAnsi="Arial" w:cs="Arial"/>
+          <w:sz w:val="18"/>
+          <w:szCs w:val="18"/>
+        </w:rPr>
+        <w:t xml:space="preserve">This is the histogram of our </w:t>
+      </w:r>
+      <w:r>
+        <w:rPr>
+          <w:rFonts w:ascii="Arial" w:hAnsi="Arial" w:cs="Arial"/>
+          <w:sz w:val="18"/>
+          <w:szCs w:val="18"/>
+        </w:rPr>
+        <w:t>output image.</w:t>
+      </w:r>
+      <w:r>
+        <w:rPr>
+          <w:rFonts w:ascii="Arial" w:hAnsi="Arial" w:cs="Arial"/>
+          <w:sz w:val="18"/>
+          <w:szCs w:val="18"/>
+        </w:rPr>
+        <w:t xml:space="preserve"> We can see that while we still have a sharp spike, our values now span the entire range of the 8bit greyscale, rather than just </w:t>
+      </w:r>
+      <w:r>
+        <w:rPr>
+          <w:rFonts w:ascii="Arial" w:hAnsi="Arial" w:cs="Arial"/>
+          <w:sz w:val="18"/>
+          <w:szCs w:val="18"/>
+        </w:rPr>
+        <w:t>(</w:t>
+      </w:r>
+      <w:r>
+        <w:rPr>
+          <w:rFonts w:ascii="Arial" w:hAnsi="Arial" w:cs="Arial"/>
+          <w:sz w:val="18"/>
+          <w:szCs w:val="18"/>
+        </w:rPr>
+        <w:t>0,50</w:t>
+      </w:r>
+      <w:r>
+        <w:rPr>
+          <w:rFonts w:ascii="Arial" w:hAnsi="Arial" w:cs="Arial"/>
+          <w:sz w:val="18"/>
+          <w:szCs w:val="18"/>
+        </w:rPr>
+        <w:t>)</w:t>
+      </w:r>
+      <w:r>
+        <w:rPr>
+          <w:rFonts w:ascii="Arial" w:hAnsi="Arial" w:cs="Arial"/>
+          <w:sz w:val="18"/>
+          <w:szCs w:val="18"/>
+        </w:rPr>
+        <w:t>.</w:t>
+      </w:r>
+    </w:p>
+    <w:tbl>
+      <w:tblPr>
+        <w:tblW w:w="0" w:type="auto"/>
+        <w:tblInd w:w="1471" w:type="dxa"/>
+        <w:tblBorders>
+          <w:top w:val="single" w:sz="4" w:space="0" w:color="auto"/>
+          <w:left w:val="single" w:sz="4" w:space="0" w:color="auto"/>
+          <w:bottom w:val="single" w:sz="4" w:space="0" w:color="auto"/>
+          <w:right w:val="single" w:sz="4" w:space="0" w:color="auto"/>
+          <w:insideH w:val="single" w:sz="4" w:space="0" w:color="auto"/>
+          <w:insideV w:val="single" w:sz="4" w:space="0" w:color="auto"/>
+        </w:tblBorders>
+        <w:tblLook w:val="0000" w:firstRow="0" w:lastRow="0" w:firstColumn="0" w:lastColumn="0" w:noHBand="0" w:noVBand="0"/>
+      </w:tblPr>
+      <w:tblGrid>
+        <w:gridCol w:w="3418"/>
+        <w:gridCol w:w="3418"/>
+      </w:tblGrid>
+      <w:tr>
+        <w:tblPrEx>
+          <w:tblCellMar>
+            <w:top w:w="0" w:type="dxa"/>
+            <w:bottom w:w="0" w:type="dxa"/>
+          </w:tblCellMar>
+        </w:tblPrEx>
+        <w:trPr>
+          <w:trHeight w:val="2413"/>
+        </w:trPr>
+        <w:tc>
+          <w:tcPr>
+            <w:tcW w:w="3418" w:type="dxa"/>
+          </w:tcPr>
+          <w:p>
+            <w:pPr>
+              <w:rPr>
+                <w:rFonts w:ascii="Arial" w:hAnsi="Arial" w:cs="Arial"/>
+                <w:bCs/>
+                <w:sz w:val="20"/>
+                <w:szCs w:val="20"/>
+              </w:rPr>
+            </w:pPr>
+          </w:p>
+          <w:p>
+            <w:pPr>
+              <w:jc w:val="center"/>
+              <w:rPr>
+                <w:rFonts w:ascii="Arial" w:hAnsi="Arial" w:cs="Arial"/>
+                <w:b/>
+                <w:bCs/>
+                <w:sz w:val="20"/>
+                <w:szCs w:val="20"/>
+              </w:rPr>
+            </w:pPr>
+            <w:r>
+              <w:rPr>
+                <w:rFonts w:ascii="Arial" w:hAnsi="Arial" w:cs="Arial"/>
+                <w:bCs/>
+                <w:noProof/>
+                <w:sz w:val="20"/>
+                <w:szCs w:val="20"/>
+              </w:rPr>
+              <w:drawing>
+                <wp:inline distT="0" distB="0" distL="0" distR="0" wp14:anchorId="24C869A9" wp14:editId="202E38B6">
+                  <wp:extent cx="1582310" cy="1191316"/>
+                  <wp:effectExtent l="0" t="0" r="0" b="8890"/>
+                  <wp:docPr id="1224874382" name="Picture 29"/>
+                  <wp:cNvGraphicFramePr>
+                    <a:graphicFrameLocks xmlns:a="http://schemas.openxmlformats.org/drawingml/2006/main" noChangeAspect="1"/>
+                  </wp:cNvGraphicFramePr>
+                  <a:graphic xmlns:a="http://schemas.openxmlformats.org/drawingml/2006/main">
+                    <a:graphicData uri="http://schemas.openxmlformats.org/drawingml/2006/picture">
+                      <pic:pic xmlns:pic="http://schemas.openxmlformats.org/drawingml/2006/picture">
+                        <pic:nvPicPr>
+                          <pic:cNvPr id="0" name="Picture 29"/>
+                          <pic:cNvPicPr>
+                            <a:picLocks noChangeAspect="1" noChangeArrowheads="1"/>
+                          </pic:cNvPicPr>
+                        </pic:nvPicPr>
+                        <pic:blipFill>
+                          <a:blip r:embed="rId29" cstate="print">
+                            <a:extLst>
+                              <a:ext uri="{28A0092B-C50C-407E-A947-70E740481C1C}">
+                                <a14:useLocalDpi xmlns:a14="http://schemas.microsoft.com/office/drawing/2010/main" val="0"/>
+                              </a:ext>
+                            </a:extLst>
+                          </a:blip>
+                          <a:srcRect/>
+                          <a:stretch>
+                            <a:fillRect/>
+                          </a:stretch>
+                        </pic:blipFill>
+                        <pic:spPr bwMode="auto">
+                          <a:xfrm>
+                            <a:off x="0" y="0"/>
+                            <a:ext cx="1598178" cy="1203263"/>
+                          </a:xfrm>
+                          <a:prstGeom prst="rect">
+                            <a:avLst/>
+                          </a:prstGeom>
+                          <a:noFill/>
+                          <a:ln>
+                            <a:noFill/>
+                          </a:ln>
+                        </pic:spPr>
+                      </pic:pic>
+                    </a:graphicData>
+                  </a:graphic>
+                </wp:inline>
+              </w:drawing>
+            </w:r>
+            <w:r>
+              <w:rPr>
+                <w:rFonts w:ascii="Arial" w:hAnsi="Arial" w:cs="Arial"/>
+                <w:b/>
+                <w:bCs/>
+                <w:sz w:val="20"/>
+                <w:szCs w:val="20"/>
+              </w:rPr>
+              <w:t xml:space="preserve"> </w:t>
+            </w:r>
+          </w:p>
+          <w:p>
+            <w:pPr>
+              <w:jc w:val="center"/>
+              <w:rPr>
+                <w:rFonts w:ascii="Arial" w:hAnsi="Arial" w:cs="Arial"/>
+                <w:b/>
+                <w:bCs/>
+                <w:sz w:val="20"/>
+                <w:szCs w:val="20"/>
+              </w:rPr>
+            </w:pPr>
+            <w:r>
+              <w:rPr>
+                <w:rFonts w:ascii="Arial" w:hAnsi="Arial" w:cs="Arial"/>
+                <w:b/>
+                <w:bCs/>
+                <w:sz w:val="20"/>
+                <w:szCs w:val="20"/>
+              </w:rPr>
+              <w:t>(a)</w:t>
+            </w:r>
+          </w:p>
+        </w:tc>
+        <w:tc>
+          <w:tcPr>
+            <w:tcW w:w="3418" w:type="dxa"/>
+          </w:tcPr>
+          <w:p>
+            <w:pPr>
+              <w:rPr>
+                <w:rFonts w:ascii="Arial" w:hAnsi="Arial" w:cs="Arial"/>
+                <w:sz w:val="20"/>
+                <w:szCs w:val="20"/>
+              </w:rPr>
+            </w:pPr>
+          </w:p>
+          <w:p>
+            <w:pPr>
+              <w:rPr>
+                <w:rFonts w:ascii="Arial" w:hAnsi="Arial" w:cs="Arial"/>
+                <w:bCs/>
+                <w:sz w:val="20"/>
+                <w:szCs w:val="20"/>
+              </w:rPr>
+            </w:pPr>
+            <w:r>
+              <w:rPr>
+                <w:rFonts w:ascii="Arial" w:hAnsi="Arial" w:cs="Arial"/>
+                <w:bCs/>
+                <w:sz w:val="20"/>
+                <w:szCs w:val="20"/>
+              </w:rPr>
+              <w:t xml:space="preserve">        </w:t>
+            </w:r>
+            <w:r>
+              <w:rPr>
+                <w:rFonts w:ascii="Arial" w:hAnsi="Arial" w:cs="Arial"/>
+                <w:b/>
+                <w:bCs/>
+                <w:noProof/>
+                <w:sz w:val="20"/>
+                <w:szCs w:val="20"/>
+              </w:rPr>
+              <w:drawing>
+                <wp:inline distT="0" distB="0" distL="0" distR="0" wp14:anchorId="3411B76A" wp14:editId="7506C7DC">
+                  <wp:extent cx="1439186" cy="1180189"/>
+                  <wp:effectExtent l="0" t="0" r="8890" b="1270"/>
+                  <wp:docPr id="775634602" name="Picture 25"/>
+                  <wp:cNvGraphicFramePr>
+                    <a:graphicFrameLocks xmlns:a="http://schemas.openxmlformats.org/drawingml/2006/main" noChangeAspect="1"/>
+                  </wp:cNvGraphicFramePr>
+                  <a:graphic xmlns:a="http://schemas.openxmlformats.org/drawingml/2006/main">
+                    <a:graphicData uri="http://schemas.openxmlformats.org/drawingml/2006/picture">
+                      <pic:pic xmlns:pic="http://schemas.openxmlformats.org/drawingml/2006/picture">
+                        <pic:nvPicPr>
+                          <pic:cNvPr id="0" name="Picture 25"/>
+                          <pic:cNvPicPr>
+                            <a:picLocks noChangeAspect="1" noChangeArrowheads="1"/>
+                          </pic:cNvPicPr>
+                        </pic:nvPicPr>
+                        <pic:blipFill>
+                          <a:blip r:embed="rId30" cstate="print">
+                            <a:extLst>
+                              <a:ext uri="{28A0092B-C50C-407E-A947-70E740481C1C}">
+                                <a14:useLocalDpi xmlns:a14="http://schemas.microsoft.com/office/drawing/2010/main" val="0"/>
+                              </a:ext>
+                            </a:extLst>
+                          </a:blip>
+                          <a:srcRect/>
+                          <a:stretch>
+                            <a:fillRect/>
+                          </a:stretch>
+                        </pic:blipFill>
+                        <pic:spPr bwMode="auto">
+                          <a:xfrm>
+                            <a:off x="0" y="0"/>
+                            <a:ext cx="1459470" cy="1196823"/>
+                          </a:xfrm>
+                          <a:prstGeom prst="rect">
+                            <a:avLst/>
+                          </a:prstGeom>
+                          <a:noFill/>
+                          <a:ln>
+                            <a:noFill/>
+                          </a:ln>
+                        </pic:spPr>
+                      </pic:pic>
+                    </a:graphicData>
+                  </a:graphic>
+                </wp:inline>
+              </w:drawing>
+            </w:r>
+          </w:p>
+          <w:p>
+            <w:pPr>
+              <w:jc w:val="center"/>
+              <w:rPr>
+                <w:rFonts w:ascii="Arial" w:hAnsi="Arial" w:cs="Arial"/>
+                <w:b/>
+                <w:bCs/>
+                <w:sz w:val="20"/>
+                <w:szCs w:val="20"/>
+              </w:rPr>
+            </w:pPr>
+            <w:r>
+              <w:rPr>
+                <w:rFonts w:ascii="Arial" w:hAnsi="Arial" w:cs="Arial"/>
+                <w:b/>
+                <w:bCs/>
+                <w:sz w:val="20"/>
+                <w:szCs w:val="20"/>
+              </w:rPr>
+              <w:t>(b)</w:t>
+            </w:r>
+          </w:p>
+        </w:tc>
+      </w:tr>
+      <w:tr>
+        <w:tblPrEx>
+          <w:tblCellMar>
+            <w:top w:w="0" w:type="dxa"/>
+            <w:bottom w:w="0" w:type="dxa"/>
+          </w:tblCellMar>
+        </w:tblPrEx>
+        <w:trPr>
+          <w:trHeight w:val="2413"/>
+        </w:trPr>
+        <w:tc>
+          <w:tcPr>
+            <w:tcW w:w="3418" w:type="dxa"/>
+          </w:tcPr>
+          <w:p>
+            <w:pPr>
+              <w:rPr>
+                <w:rFonts w:ascii="Arial" w:hAnsi="Arial" w:cs="Arial"/>
+                <w:sz w:val="20"/>
+                <w:szCs w:val="20"/>
+              </w:rPr>
+            </w:pPr>
+          </w:p>
+          <w:p>
+            <w:pPr>
+              <w:rPr>
+                <w:rFonts w:ascii="Arial" w:hAnsi="Arial" w:cs="Arial"/>
+                <w:bCs/>
+                <w:sz w:val="20"/>
+                <w:szCs w:val="20"/>
+              </w:rPr>
+            </w:pPr>
+            <w:r>
+              <w:rPr>
+                <w:rFonts w:ascii="Arial" w:hAnsi="Arial" w:cs="Arial"/>
+                <w:bCs/>
+                <w:sz w:val="20"/>
+                <w:szCs w:val="20"/>
+              </w:rPr>
+              <w:t xml:space="preserve">      </w:t>
+            </w:r>
+            <w:r>
+              <w:rPr>
+                <w:rFonts w:ascii="Arial" w:hAnsi="Arial" w:cs="Arial"/>
+                <w:b/>
+                <w:bCs/>
+                <w:noProof/>
+                <w:sz w:val="20"/>
+                <w:szCs w:val="20"/>
+              </w:rPr>
+              <w:drawing>
+                <wp:inline distT="0" distB="0" distL="0" distR="0" wp14:anchorId="781462D8" wp14:editId="6507BDBC">
+                  <wp:extent cx="1590261" cy="1194358"/>
+                  <wp:effectExtent l="0" t="0" r="0" b="6350"/>
+                  <wp:docPr id="998241707" name="Picture 28"/>
+                  <wp:cNvGraphicFramePr>
+                    <a:graphicFrameLocks xmlns:a="http://schemas.openxmlformats.org/drawingml/2006/main" noChangeAspect="1"/>
+                  </wp:cNvGraphicFramePr>
+                  <a:graphic xmlns:a="http://schemas.openxmlformats.org/drawingml/2006/main">
+                    <a:graphicData uri="http://schemas.openxmlformats.org/drawingml/2006/picture">
+                      <pic:pic xmlns:pic="http://schemas.openxmlformats.org/drawingml/2006/picture">
+                        <pic:nvPicPr>
+                          <pic:cNvPr id="0" name="Picture 28"/>
+                          <pic:cNvPicPr>
+                            <a:picLocks noChangeAspect="1" noChangeArrowheads="1"/>
+                          </pic:cNvPicPr>
+                        </pic:nvPicPr>
+                        <pic:blipFill>
+                          <a:blip r:embed="rId31" cstate="print">
+                            <a:extLst>
+                              <a:ext uri="{28A0092B-C50C-407E-A947-70E740481C1C}">
+                                <a14:useLocalDpi xmlns:a14="http://schemas.microsoft.com/office/drawing/2010/main" val="0"/>
+                              </a:ext>
+                            </a:extLst>
+                          </a:blip>
+                          <a:srcRect/>
+                          <a:stretch>
+                            <a:fillRect/>
+                          </a:stretch>
+                        </pic:blipFill>
+                        <pic:spPr bwMode="auto">
+                          <a:xfrm>
+                            <a:off x="0" y="0"/>
+                            <a:ext cx="1612145" cy="1210794"/>
+                          </a:xfrm>
+                          <a:prstGeom prst="rect">
+                            <a:avLst/>
+                          </a:prstGeom>
+                          <a:noFill/>
+                          <a:ln>
+                            <a:noFill/>
+                          </a:ln>
+                        </pic:spPr>
+                      </pic:pic>
+                    </a:graphicData>
+                  </a:graphic>
+                </wp:inline>
+              </w:drawing>
+            </w:r>
+          </w:p>
+          <w:p>
+            <w:pPr>
+              <w:jc w:val="center"/>
+              <w:rPr>
+                <w:rFonts w:ascii="Arial" w:hAnsi="Arial" w:cs="Arial"/>
+                <w:b/>
+                <w:bCs/>
+                <w:sz w:val="20"/>
+                <w:szCs w:val="20"/>
+              </w:rPr>
+            </w:pPr>
+            <w:r>
+              <w:rPr>
+                <w:rFonts w:ascii="Arial" w:hAnsi="Arial" w:cs="Arial"/>
+                <w:b/>
+                <w:bCs/>
+                <w:sz w:val="20"/>
+                <w:szCs w:val="20"/>
+              </w:rPr>
+              <w:t>(c)</w:t>
+            </w:r>
+          </w:p>
+        </w:tc>
+        <w:tc>
+          <w:tcPr>
+            <w:tcW w:w="3418" w:type="dxa"/>
+          </w:tcPr>
+          <w:p>
+            <w:pPr>
+              <w:rPr>
+                <w:rFonts w:ascii="Arial" w:hAnsi="Arial" w:cs="Arial"/>
+                <w:sz w:val="20"/>
+                <w:szCs w:val="20"/>
+              </w:rPr>
+            </w:pPr>
+          </w:p>
+          <w:p>
+            <w:pPr>
+              <w:rPr>
+                <w:rFonts w:ascii="Arial" w:hAnsi="Arial" w:cs="Arial"/>
+                <w:bCs/>
+                <w:sz w:val="20"/>
+                <w:szCs w:val="20"/>
+              </w:rPr>
+            </w:pPr>
+            <w:r>
+              <w:rPr>
+                <w:rFonts w:ascii="Arial" w:hAnsi="Arial" w:cs="Arial"/>
+                <w:bCs/>
+                <w:sz w:val="20"/>
+                <w:szCs w:val="20"/>
+              </w:rPr>
+              <w:t xml:space="preserve">       </w:t>
+            </w:r>
+            <w:r>
+              <w:rPr>
+                <w:rFonts w:ascii="Arial" w:hAnsi="Arial" w:cs="Arial"/>
+                <w:noProof/>
+                <w:sz w:val="20"/>
+                <w:szCs w:val="20"/>
+              </w:rPr>
+              <w:drawing>
+                <wp:inline distT="0" distB="0" distL="0" distR="0" wp14:anchorId="22A35118" wp14:editId="3C09F4F9">
+                  <wp:extent cx="1455089" cy="1208727"/>
+                  <wp:effectExtent l="0" t="0" r="0" b="0"/>
+                  <wp:docPr id="1749509128" name="Picture 26"/>
+                  <wp:cNvGraphicFramePr>
+                    <a:graphicFrameLocks xmlns:a="http://schemas.openxmlformats.org/drawingml/2006/main" noChangeAspect="1"/>
+                  </wp:cNvGraphicFramePr>
+                  <a:graphic xmlns:a="http://schemas.openxmlformats.org/drawingml/2006/main">
+                    <a:graphicData uri="http://schemas.openxmlformats.org/drawingml/2006/picture">
+                      <pic:pic xmlns:pic="http://schemas.openxmlformats.org/drawingml/2006/picture">
+                        <pic:nvPicPr>
+                          <pic:cNvPr id="0" name="Picture 26"/>
+                          <pic:cNvPicPr>
+                            <a:picLocks noChangeAspect="1" noChangeArrowheads="1"/>
+                          </pic:cNvPicPr>
+                        </pic:nvPicPr>
+                        <pic:blipFill>
+                          <a:blip r:embed="rId32" cstate="print">
+                            <a:extLst>
+                              <a:ext uri="{28A0092B-C50C-407E-A947-70E740481C1C}">
+                                <a14:useLocalDpi xmlns:a14="http://schemas.microsoft.com/office/drawing/2010/main" val="0"/>
+                              </a:ext>
+                            </a:extLst>
+                          </a:blip>
+                          <a:srcRect/>
+                          <a:stretch>
+                            <a:fillRect/>
+                          </a:stretch>
+                        </pic:blipFill>
+                        <pic:spPr bwMode="auto">
+                          <a:xfrm>
+                            <a:off x="0" y="0"/>
+                            <a:ext cx="1466384" cy="1218109"/>
+                          </a:xfrm>
+                          <a:prstGeom prst="rect">
+                            <a:avLst/>
+                          </a:prstGeom>
+                          <a:noFill/>
+                          <a:ln>
+                            <a:noFill/>
+                          </a:ln>
+                        </pic:spPr>
+                      </pic:pic>
+                    </a:graphicData>
+                  </a:graphic>
+                </wp:inline>
+              </w:drawing>
+            </w:r>
+          </w:p>
+          <w:p>
+            <w:pPr>
+              <w:jc w:val="center"/>
+              <w:rPr>
+                <w:rFonts w:ascii="Arial" w:hAnsi="Arial" w:cs="Arial"/>
+                <w:b/>
+                <w:bCs/>
+                <w:sz w:val="20"/>
+                <w:szCs w:val="20"/>
+              </w:rPr>
+            </w:pPr>
+            <w:r>
+              <w:rPr>
+                <w:rFonts w:ascii="Arial" w:hAnsi="Arial" w:cs="Arial"/>
+                <w:b/>
+                <w:bCs/>
+                <w:sz w:val="20"/>
+                <w:szCs w:val="20"/>
+              </w:rPr>
+              <w:t xml:space="preserve"> (d)</w:t>
+            </w:r>
+          </w:p>
+        </w:tc>
+      </w:tr>
+    </w:tbl>
+    <w:p>
+      <w:pPr>
+        <w:jc w:val="center"/>
+        <w:rPr>
+          <w:rFonts w:ascii="Arial" w:hAnsi="Arial" w:cs="Arial"/>
+          <w:b/>
+          <w:sz w:val="20"/>
+          <w:szCs w:val="20"/>
+        </w:rPr>
+      </w:pPr>
+    </w:p>
+    <w:p>
+      <w:pPr>
+        <w:jc w:val="center"/>
+        <w:rPr>
+          <w:rFonts w:ascii="Arial" w:hAnsi="Arial" w:cs="Arial"/>
+          <w:bCs/>
+          <w:sz w:val="20"/>
+          <w:szCs w:val="20"/>
+        </w:rPr>
+      </w:pPr>
+      <w:r>
+        <w:rPr>
+          <w:rFonts w:ascii="Arial" w:hAnsi="Arial" w:cs="Arial"/>
+          <w:b/>
+          <w:sz w:val="20"/>
+          <w:szCs w:val="20"/>
+        </w:rPr>
+        <w:t>Figure 3: (a)</w:t>
+      </w:r>
+      <w:r>
+        <w:rPr>
+          <w:rFonts w:ascii="Arial" w:hAnsi="Arial" w:cs="Arial"/>
+          <w:bCs/>
+          <w:sz w:val="20"/>
+          <w:szCs w:val="20"/>
+        </w:rPr>
+        <w:t xml:space="preserve"> Input image (input/university.png)</w:t>
+      </w:r>
+      <w:r>
+        <w:rPr>
+          <w:rFonts w:ascii="Arial" w:hAnsi="Arial" w:cs="Arial"/>
+          <w:bCs/>
+          <w:sz w:val="20"/>
+          <w:szCs w:val="20"/>
+        </w:rPr>
+        <w:t>,</w:t>
+      </w:r>
+      <w:r>
+        <w:rPr>
+          <w:rFonts w:ascii="Arial" w:hAnsi="Arial" w:cs="Arial"/>
+          <w:b/>
+          <w:sz w:val="20"/>
+          <w:szCs w:val="20"/>
+        </w:rPr>
+        <w:t xml:space="preserve"> (b) </w:t>
+      </w:r>
+      <w:r>
+        <w:rPr>
+          <w:rFonts w:ascii="Arial" w:hAnsi="Arial" w:cs="Arial"/>
+          <w:bCs/>
+          <w:sz w:val="20"/>
+          <w:szCs w:val="20"/>
+        </w:rPr>
+        <w:t>histogram of original image’s grey-level distribution (output/hist/university/histogramBefore.jpeg), (c) The output university image after equalization (output/hist/university/uniEqualized.png)</w:t>
+      </w:r>
+      <w:r>
+        <w:rPr>
+          <w:rFonts w:ascii="Arial" w:hAnsi="Arial" w:cs="Arial"/>
+          <w:bCs/>
+          <w:sz w:val="20"/>
+          <w:szCs w:val="20"/>
+        </w:rPr>
+        <w:t xml:space="preserve">, (d) </w:t>
+      </w:r>
+      <w:r>
+        <w:rPr>
+          <w:rFonts w:ascii="Arial" w:hAnsi="Arial" w:cs="Arial"/>
+          <w:bCs/>
+          <w:sz w:val="20"/>
+          <w:szCs w:val="20"/>
+        </w:rPr>
+        <w:t>histogram of original image’s grey-level distribution</w:t>
+      </w:r>
+      <w:r>
+        <w:rPr>
+          <w:rFonts w:ascii="Arial" w:hAnsi="Arial" w:cs="Arial"/>
+          <w:bCs/>
+          <w:sz w:val="20"/>
+          <w:szCs w:val="20"/>
+        </w:rPr>
+        <w:t xml:space="preserve"> after equalization (output/hist/university/histogramAfter.jpg)</w:t>
+      </w:r>
+    </w:p>
+    <w:p>
+      <w:pPr>
+        <w:jc w:val="center"/>
+        <w:rPr>
+          <w:rFonts w:ascii="Arial" w:hAnsi="Arial" w:cs="Arial"/>
+          <w:b/>
+          <w:sz w:val="28"/>
+        </w:rPr>
+      </w:pPr>
+      <w:r>
+        <w:rPr>
+          <w:rFonts w:ascii="Arial" w:hAnsi="Arial" w:cs="Arial"/>
+          <w:b/>
+          <w:sz w:val="28"/>
+        </w:rPr>
+        <w:lastRenderedPageBreak/>
+        <w:br w:type="page"/>
+      </w:r>
+    </w:p>
+    <w:p>
+      <w:pPr>
+        <w:jc w:val="center"/>
+        <w:rPr>
+          <w:rFonts w:ascii="Arial" w:hAnsi="Arial" w:cs="Arial"/>
+          <w:b/>
+          <w:sz w:val="28"/>
+        </w:rPr>
+      </w:pPr>
+    </w:p>
+    <w:p>
+      <w:pPr>
+        <w:jc w:val="center"/>
+        <w:rPr>
+          <w:rFonts w:ascii="Arial" w:hAnsi="Arial" w:cs="Arial"/>
+          <w:b/>
+          <w:sz w:val="28"/>
+        </w:rPr>
+      </w:pPr>
+    </w:p>
+    <w:p>
+      <w:pPr>
+        <w:jc w:val="center"/>
+        <w:rPr>
+          <w:rFonts w:ascii="Arial" w:hAnsi="Arial" w:cs="Arial"/>
+          <w:b/>
+          <w:caps/>
+          <w:sz w:val="28"/>
+        </w:rPr>
+      </w:pPr>
+      <w:r>
+        <w:rPr>
+          <w:rFonts w:ascii="Arial" w:hAnsi="Arial" w:cs="Arial"/>
+          <w:b/>
+          <w:sz w:val="28"/>
+        </w:rPr>
+        <w:t xml:space="preserve">3. </w:t>
+      </w:r>
+      <w:r>
+        <w:rPr>
+          <w:rFonts w:ascii="Arial" w:hAnsi="Arial" w:cs="Arial"/>
+          <w:b/>
+          <w:caps/>
+          <w:sz w:val="28"/>
+        </w:rPr>
+        <w:t>CODES</w:t>
       </w:r>
     </w:p>
     <w:p>
@@ -6200,11 +6953,19 @@
         <w:spacing w:after="0" w:line="240" w:lineRule="auto"/>
         <w:rPr>
           <w:rFonts w:ascii="Courier New" w:hAnsi="Courier New" w:cs="Courier New"/>
-          <w:color w:val="228B22"/>
-          <w:sz w:val="20"/>
-          <w:szCs w:val="20"/>
-        </w:rPr>
-      </w:pPr>
+          <w:sz w:val="24"/>
+          <w:szCs w:val="24"/>
+        </w:rPr>
+      </w:pPr>
+      <w:r>
+        <w:rPr>
+          <w:rFonts w:ascii="Courier New" w:hAnsi="Courier New" w:cs="Courier New"/>
+          <w:color w:val="000000"/>
+          <w:sz w:val="20"/>
+          <w:szCs w:val="20"/>
+        </w:rPr>
+        <w:t xml:space="preserve">    </w:t>
+      </w:r>
     </w:p>
     <w:p>
       <w:pPr>
@@ -6214,18 +6975,42 @@
         <w:spacing w:after="0" w:line="240" w:lineRule="auto"/>
         <w:rPr>
           <w:rFonts w:ascii="Courier New" w:hAnsi="Courier New" w:cs="Courier New"/>
-          <w:sz w:val="24"/>
-          <w:szCs w:val="24"/>
-        </w:rPr>
-      </w:pPr>
-      <w:r>
-        <w:rPr>
-          <w:rFonts w:ascii="Courier New" w:hAnsi="Courier New" w:cs="Courier New"/>
+          <w:b/>
           <w:color w:val="228B22"/>
           <w:sz w:val="20"/>
           <w:szCs w:val="20"/>
         </w:rPr>
-        <w:t>% Name: MAHMUT KARAKAYA</w:t>
+      </w:pPr>
+      <w:r>
+        <w:rPr>
+          <w:rFonts w:ascii="Arial" w:hAnsi="Arial" w:cs="Arial"/>
+          <w:b/>
+        </w:rPr>
+        <w:t xml:space="preserve">3.1 </w:t>
+      </w:r>
+      <w:r>
+        <w:rPr>
+          <w:rFonts w:ascii="Arial" w:hAnsi="Arial" w:cs="Arial"/>
+          <w:b/>
+        </w:rPr>
+        <w:t>Code for Image Negative</w:t>
+      </w:r>
+      <w:r>
+        <w:rPr>
+          <w:rFonts w:ascii="Arial" w:hAnsi="Arial" w:cs="Arial"/>
+          <w:b/>
+        </w:rPr>
+        <w:t xml:space="preserve"> </w:t>
+      </w:r>
+      <w:r>
+        <w:rPr>
+          <w:rFonts w:ascii="Courier New" w:hAnsi="Courier New" w:cs="Courier New"/>
+          <w:b/>
+          <w:color w:val="228B22"/>
+          <w:sz w:val="20"/>
+          <w:szCs w:val="20"/>
+        </w:rPr>
+        <w:t xml:space="preserve"> </w:t>
       </w:r>
     </w:p>
     <w:p>
@@ -6236,19 +7021,11 @@
         <w:spacing w:after="0" w:line="240" w:lineRule="auto"/>
         <w:rPr>
           <w:rFonts w:ascii="Courier New" w:hAnsi="Courier New" w:cs="Courier New"/>
-          <w:sz w:val="24"/>
-          <w:szCs w:val="24"/>
-        </w:rPr>
-      </w:pPr>
-      <w:r>
-        <w:rPr>
-          <w:rFonts w:ascii="Courier New" w:hAnsi="Courier New" w:cs="Courier New"/>
           <w:color w:val="228B22"/>
           <w:sz w:val="20"/>
           <w:szCs w:val="20"/>
         </w:rPr>
-        <w:t>% Number: 123456</w:t>
-      </w:r>
+      </w:pPr>
     </w:p>
     <w:p>
       <w:pPr>
@@ -6269,7 +7046,7 @@
           <w:sz w:val="20"/>
           <w:szCs w:val="20"/>
         </w:rPr>
-        <w:t>% Project 1</w:t>
+        <w:t>% Name: MAHMUT KARAKAYA</w:t>
       </w:r>
     </w:p>
     <w:p>
@@ -6287,29 +7064,11 @@
       <w:r>
         <w:rPr>
           <w:rFonts w:ascii="Courier New" w:hAnsi="Courier New" w:cs="Courier New"/>
-          <w:color w:val="000000"/>
-          <w:sz w:val="20"/>
-          <w:szCs w:val="20"/>
-        </w:rPr>
-        <w:t xml:space="preserve">close </w:t>
-      </w:r>
-      <w:r>
-        <w:rPr>
-          <w:rFonts w:ascii="Courier New" w:hAnsi="Courier New" w:cs="Courier New"/>
-          <w:color w:val="A020F0"/>
-          <w:sz w:val="20"/>
-          <w:szCs w:val="20"/>
-        </w:rPr>
-        <w:t>all</w:t>
-      </w:r>
-      <w:r>
-        <w:rPr>
-          <w:rFonts w:ascii="Courier New" w:hAnsi="Courier New" w:cs="Courier New"/>
-          <w:color w:val="000000"/>
-          <w:sz w:val="20"/>
-          <w:szCs w:val="20"/>
-        </w:rPr>
-        <w:t>;</w:t>
+          <w:color w:val="228B22"/>
+          <w:sz w:val="20"/>
+          <w:szCs w:val="20"/>
+        </w:rPr>
+        <w:t>% Number: 123456</w:t>
       </w:r>
     </w:p>
     <w:p>
@@ -6327,11 +7086,11 @@
       <w:r>
         <w:rPr>
           <w:rFonts w:ascii="Courier New" w:hAnsi="Courier New" w:cs="Courier New"/>
-          <w:color w:val="000000"/>
-          <w:sz w:val="20"/>
-          <w:szCs w:val="20"/>
-        </w:rPr>
-        <w:t>clear;</w:t>
+          <w:color w:val="228B22"/>
+          <w:sz w:val="20"/>
+          <w:szCs w:val="20"/>
+        </w:rPr>
+        <w:t>% Project 1</w:t>
       </w:r>
     </w:p>
     <w:p>
@@ -6353,7 +7112,25 @@
           <w:sz w:val="20"/>
           <w:szCs w:val="20"/>
         </w:rPr>
-        <w:t>clc;</w:t>
+        <w:t xml:space="preserve">close </w:t>
+      </w:r>
+      <w:r>
+        <w:rPr>
+          <w:rFonts w:ascii="Courier New" w:hAnsi="Courier New" w:cs="Courier New"/>
+          <w:color w:val="A020F0"/>
+          <w:sz w:val="20"/>
+          <w:szCs w:val="20"/>
+        </w:rPr>
+        <w:t>all</w:t>
+      </w:r>
+      <w:r>
+        <w:rPr>
+          <w:rFonts w:ascii="Courier New" w:hAnsi="Courier New" w:cs="Courier New"/>
+          <w:color w:val="000000"/>
+          <w:sz w:val="20"/>
+          <w:szCs w:val="20"/>
+        </w:rPr>
+        <w:t>;</w:t>
       </w:r>
     </w:p>
     <w:p>
@@ -6375,7 +7152,7 @@
           <w:sz w:val="20"/>
           <w:szCs w:val="20"/>
         </w:rPr>
-        <w:t xml:space="preserve"> </w:t>
+        <w:t>clear;</w:t>
       </w:r>
     </w:p>
     <w:p>
@@ -6393,11 +7170,11 @@
       <w:r>
         <w:rPr>
           <w:rFonts w:ascii="Courier New" w:hAnsi="Courier New" w:cs="Courier New"/>
-          <w:color w:val="228B22"/>
-          <w:sz w:val="20"/>
-          <w:szCs w:val="20"/>
-        </w:rPr>
-        <w:t>% read the input image as input image</w:t>
+          <w:color w:val="000000"/>
+          <w:sz w:val="20"/>
+          <w:szCs w:val="20"/>
+        </w:rPr>
+        <w:t>clc;</w:t>
       </w:r>
     </w:p>
     <w:p>
@@ -6419,34 +7196,7 @@
           <w:sz w:val="20"/>
           <w:szCs w:val="20"/>
         </w:rPr>
-        <w:t>inimage = imread(</w:t>
-      </w:r>
-      <w:r>
-        <w:rPr>
-          <w:rFonts w:ascii="Courier New" w:hAnsi="Courier New" w:cs="Courier New"/>
-          <w:color w:val="A020F0"/>
-          <w:sz w:val="20"/>
-          <w:szCs w:val="20"/>
-        </w:rPr>
-        <w:t>flower</w:t>
-      </w:r>
-      <w:r>
-        <w:rPr>
-          <w:rFonts w:ascii="Courier New" w:hAnsi="Courier New" w:cs="Courier New"/>
-          <w:color w:val="A020F0"/>
-          <w:sz w:val="20"/>
-          <w:szCs w:val="20"/>
-        </w:rPr>
-        <w:t>.jpg'</w:t>
-      </w:r>
-      <w:r>
-        <w:rPr>
-          <w:rFonts w:ascii="Courier New" w:hAnsi="Courier New" w:cs="Courier New"/>
-          <w:color w:val="000000"/>
-          <w:sz w:val="20"/>
-          <w:szCs w:val="20"/>
-        </w:rPr>
-        <w:t>);</w:t>
+        <w:t xml:space="preserve"> </w:t>
       </w:r>
     </w:p>
     <w:p>
@@ -6468,7 +7218,7 @@
           <w:sz w:val="20"/>
           <w:szCs w:val="20"/>
         </w:rPr>
-        <w:t>% Show input image</w:t>
+        <w:t>% read the input image as input image</w:t>
       </w:r>
     </w:p>
     <w:p>
@@ -6490,7 +7240,34 @@
           <w:sz w:val="20"/>
           <w:szCs w:val="20"/>
         </w:rPr>
-        <w:t xml:space="preserve">figure,imshow(inimage,[]); </w:t>
+        <w:t>inimage = imread(</w:t>
+      </w:r>
+      <w:r>
+        <w:rPr>
+          <w:rFonts w:ascii="Courier New" w:hAnsi="Courier New" w:cs="Courier New"/>
+          <w:color w:val="A020F0"/>
+          <w:sz w:val="20"/>
+          <w:szCs w:val="20"/>
+        </w:rPr>
+        <w:t>flower</w:t>
+      </w:r>
+      <w:r>
+        <w:rPr>
+          <w:rFonts w:ascii="Courier New" w:hAnsi="Courier New" w:cs="Courier New"/>
+          <w:color w:val="A020F0"/>
+          <w:sz w:val="20"/>
+          <w:szCs w:val="20"/>
+        </w:rPr>
+        <w:t>.jpg'</w:t>
+      </w:r>
+      <w:r>
+        <w:rPr>
+          <w:rFonts w:ascii="Courier New" w:hAnsi="Courier New" w:cs="Courier New"/>
+          <w:color w:val="000000"/>
+          <w:sz w:val="20"/>
+          <w:szCs w:val="20"/>
+        </w:rPr>
+        <w:t>);</w:t>
       </w:r>
     </w:p>
     <w:p>
@@ -6512,7 +7289,7 @@
           <w:sz w:val="20"/>
           <w:szCs w:val="20"/>
         </w:rPr>
-        <w:t>% Get the size of input image</w:t>
+        <w:t>% Show input image</w:t>
       </w:r>
     </w:p>
     <w:p>
@@ -6534,7 +7311,7 @@
           <w:sz w:val="20"/>
           <w:szCs w:val="20"/>
         </w:rPr>
-        <w:t>[row,col,chan] = size(inimage);</w:t>
+        <w:t xml:space="preserve">figure,imshow(inimage,[]); </w:t>
       </w:r>
     </w:p>
     <w:p>
@@ -6556,7 +7333,7 @@
           <w:sz w:val="20"/>
           <w:szCs w:val="20"/>
         </w:rPr>
-        <w:t xml:space="preserve">% Predefine the output image </w:t>
+        <w:t>% Get the size of input image</w:t>
       </w:r>
     </w:p>
     <w:p>
@@ -6578,7 +7355,7 @@
           <w:sz w:val="20"/>
           <w:szCs w:val="20"/>
         </w:rPr>
-        <w:t>outimage = zeros(row, col,chan);</w:t>
+        <w:t>[row,col,chan] = size(inimage);</w:t>
       </w:r>
     </w:p>
     <w:p>
@@ -6600,7 +7377,7 @@
           <w:sz w:val="20"/>
           <w:szCs w:val="20"/>
         </w:rPr>
-        <w:t>% Compute the effect pixel by pixel</w:t>
+        <w:t xml:space="preserve">% Predefine the output image </w:t>
       </w:r>
     </w:p>
     <w:p>
@@ -6618,20 +7395,11 @@
       <w:r>
         <w:rPr>
           <w:rFonts w:ascii="Courier New" w:hAnsi="Courier New" w:cs="Courier New"/>
-          <w:color w:val="0000FF"/>
-          <w:sz w:val="20"/>
-          <w:szCs w:val="20"/>
-        </w:rPr>
-        <w:t>for</w:t>
-      </w:r>
-      <w:r>
-        <w:rPr>
-          <w:rFonts w:ascii="Courier New" w:hAnsi="Courier New" w:cs="Courier New"/>
           <w:color w:val="000000"/>
           <w:sz w:val="20"/>
           <w:szCs w:val="20"/>
         </w:rPr>
-        <w:t xml:space="preserve"> y = 1:1:row</w:t>
+        <w:t>outimage = zeros(row, col,chan);</w:t>
       </w:r>
     </w:p>
     <w:p>
@@ -6649,29 +7417,11 @@
       <w:r>
         <w:rPr>
           <w:rFonts w:ascii="Courier New" w:hAnsi="Courier New" w:cs="Courier New"/>
-          <w:color w:val="000000"/>
-          <w:sz w:val="20"/>
-          <w:szCs w:val="20"/>
-        </w:rPr>
-        <w:t xml:space="preserve">    </w:t>
-      </w:r>
-      <w:r>
-        <w:rPr>
-          <w:rFonts w:ascii="Courier New" w:hAnsi="Courier New" w:cs="Courier New"/>
-          <w:color w:val="0000FF"/>
-          <w:sz w:val="20"/>
-          <w:szCs w:val="20"/>
-        </w:rPr>
-        <w:t>for</w:t>
-      </w:r>
-      <w:r>
-        <w:rPr>
-          <w:rFonts w:ascii="Courier New" w:hAnsi="Courier New" w:cs="Courier New"/>
-          <w:color w:val="000000"/>
-          <w:sz w:val="20"/>
-          <w:szCs w:val="20"/>
-        </w:rPr>
-        <w:t xml:space="preserve"> x = 1:1:col  </w:t>
+          <w:color w:val="228B22"/>
+          <w:sz w:val="20"/>
+          <w:szCs w:val="20"/>
+        </w:rPr>
+        <w:t>% Compute the effect pixel by pixel</w:t>
       </w:r>
     </w:p>
     <w:p>
@@ -6689,29 +7439,20 @@
       <w:r>
         <w:rPr>
           <w:rFonts w:ascii="Courier New" w:hAnsi="Courier New" w:cs="Courier New"/>
+          <w:color w:val="0000FF"/>
+          <w:sz w:val="20"/>
+          <w:szCs w:val="20"/>
+        </w:rPr>
+        <w:t>for</w:t>
+      </w:r>
+      <w:r>
+        <w:rPr>
+          <w:rFonts w:ascii="Courier New" w:hAnsi="Courier New" w:cs="Courier New"/>
           <w:color w:val="000000"/>
           <w:sz w:val="20"/>
           <w:szCs w:val="20"/>
         </w:rPr>
-        <w:t xml:space="preserve">        </w:t>
-      </w:r>
-      <w:r>
-        <w:rPr>
-          <w:rFonts w:ascii="Courier New" w:hAnsi="Courier New" w:cs="Courier New"/>
-          <w:color w:val="0000FF"/>
-          <w:sz w:val="20"/>
-          <w:szCs w:val="20"/>
-        </w:rPr>
-        <w:t>for</w:t>
-      </w:r>
-      <w:r>
-        <w:rPr>
-          <w:rFonts w:ascii="Courier New" w:hAnsi="Courier New" w:cs="Courier New"/>
-          <w:color w:val="000000"/>
-          <w:sz w:val="20"/>
-          <w:szCs w:val="20"/>
-        </w:rPr>
-        <w:t xml:space="preserve"> z=1:chan</w:t>
+        <w:t xml:space="preserve"> y = 1:1:row</w:t>
       </w:r>
     </w:p>
     <w:p>
@@ -6733,16 +7474,25 @@
           <w:sz w:val="20"/>
           <w:szCs w:val="20"/>
         </w:rPr>
-        <w:t xml:space="preserve">            </w:t>
-      </w:r>
-      <w:r>
-        <w:rPr>
-          <w:rFonts w:ascii="Courier New" w:hAnsi="Courier New" w:cs="Courier New"/>
-          <w:color w:val="228B22"/>
-          <w:sz w:val="20"/>
-          <w:szCs w:val="20"/>
-        </w:rPr>
-        <w:t>% Get the negative of the pixel value</w:t>
+        <w:t xml:space="preserve">    </w:t>
+      </w:r>
+      <w:r>
+        <w:rPr>
+          <w:rFonts w:ascii="Courier New" w:hAnsi="Courier New" w:cs="Courier New"/>
+          <w:color w:val="0000FF"/>
+          <w:sz w:val="20"/>
+          <w:szCs w:val="20"/>
+        </w:rPr>
+        <w:t>for</w:t>
+      </w:r>
+      <w:r>
+        <w:rPr>
+          <w:rFonts w:ascii="Courier New" w:hAnsi="Courier New" w:cs="Courier New"/>
+          <w:color w:val="000000"/>
+          <w:sz w:val="20"/>
+          <w:szCs w:val="20"/>
+        </w:rPr>
+        <w:t xml:space="preserve"> x = 1:1:col  </w:t>
       </w:r>
     </w:p>
     <w:p>
@@ -6764,7 +7514,25 @@
           <w:sz w:val="20"/>
           <w:szCs w:val="20"/>
         </w:rPr>
-        <w:t xml:space="preserve">            outimage(y,x,z) = 255 - inimage(y,x,z);</w:t>
+        <w:t xml:space="preserve">        </w:t>
+      </w:r>
+      <w:r>
+        <w:rPr>
+          <w:rFonts w:ascii="Courier New" w:hAnsi="Courier New" w:cs="Courier New"/>
+          <w:color w:val="0000FF"/>
+          <w:sz w:val="20"/>
+          <w:szCs w:val="20"/>
+        </w:rPr>
+        <w:t>for</w:t>
+      </w:r>
+      <w:r>
+        <w:rPr>
+          <w:rFonts w:ascii="Courier New" w:hAnsi="Courier New" w:cs="Courier New"/>
+          <w:color w:val="000000"/>
+          <w:sz w:val="20"/>
+          <w:szCs w:val="20"/>
+        </w:rPr>
+        <w:t xml:space="preserve"> z=1:chan</w:t>
       </w:r>
     </w:p>
     <w:p>
@@ -6786,16 +7554,16 @@
           <w:sz w:val="20"/>
           <w:szCs w:val="20"/>
         </w:rPr>
-        <w:t xml:space="preserve">        </w:t>
-      </w:r>
-      <w:r>
-        <w:rPr>
-          <w:rFonts w:ascii="Courier New" w:hAnsi="Courier New" w:cs="Courier New"/>
-          <w:color w:val="0000FF"/>
-          <w:sz w:val="20"/>
-          <w:szCs w:val="20"/>
-        </w:rPr>
-        <w:t>end</w:t>
+        <w:t xml:space="preserve">            </w:t>
+      </w:r>
+      <w:r>
+        <w:rPr>
+          <w:rFonts w:ascii="Courier New" w:hAnsi="Courier New" w:cs="Courier New"/>
+          <w:color w:val="228B22"/>
+          <w:sz w:val="20"/>
+          <w:szCs w:val="20"/>
+        </w:rPr>
+        <w:t>% Get the negative of the pixel value</w:t>
       </w:r>
     </w:p>
     <w:p>
@@ -6817,16 +7585,7 @@
           <w:sz w:val="20"/>
           <w:szCs w:val="20"/>
         </w:rPr>
-        <w:t xml:space="preserve">    </w:t>
-      </w:r>
-      <w:r>
-        <w:rPr>
-          <w:rFonts w:ascii="Courier New" w:hAnsi="Courier New" w:cs="Courier New"/>
-          <w:color w:val="0000FF"/>
-          <w:sz w:val="20"/>
-          <w:szCs w:val="20"/>
-        </w:rPr>
-        <w:t>end</w:t>
+        <w:t xml:space="preserve">            outimage(y,x,z) = 255 - inimage(y,x,z);</w:t>
       </w:r>
     </w:p>
     <w:p>
@@ -6844,6 +7603,15 @@
       <w:r>
         <w:rPr>
           <w:rFonts w:ascii="Courier New" w:hAnsi="Courier New" w:cs="Courier New"/>
+          <w:color w:val="000000"/>
+          <w:sz w:val="20"/>
+          <w:szCs w:val="20"/>
+        </w:rPr>
+        <w:t xml:space="preserve">        </w:t>
+      </w:r>
+      <w:r>
+        <w:rPr>
+          <w:rFonts w:ascii="Courier New" w:hAnsi="Courier New" w:cs="Courier New"/>
           <w:color w:val="0000FF"/>
           <w:sz w:val="20"/>
           <w:szCs w:val="20"/>
@@ -6866,11 +7634,20 @@
       <w:r>
         <w:rPr>
           <w:rFonts w:ascii="Courier New" w:hAnsi="Courier New" w:cs="Courier New"/>
+          <w:color w:val="000000"/>
+          <w:sz w:val="20"/>
+          <w:szCs w:val="20"/>
+        </w:rPr>
+        <w:t xml:space="preserve">    </w:t>
+      </w:r>
+      <w:r>
+        <w:rPr>
+          <w:rFonts w:ascii="Courier New" w:hAnsi="Courier New" w:cs="Courier New"/>
           <w:color w:val="0000FF"/>
           <w:sz w:val="20"/>
           <w:szCs w:val="20"/>
         </w:rPr>
-        <w:t xml:space="preserve"> </w:t>
+        <w:t>end</w:t>
       </w:r>
     </w:p>
     <w:p>
@@ -6888,11 +7665,11 @@
       <w:r>
         <w:rPr>
           <w:rFonts w:ascii="Courier New" w:hAnsi="Courier New" w:cs="Courier New"/>
-          <w:color w:val="228B22"/>
-          <w:sz w:val="20"/>
-          <w:szCs w:val="20"/>
-        </w:rPr>
-        <w:t>% Change the image format to uint8 before saving the result.</w:t>
+          <w:color w:val="0000FF"/>
+          <w:sz w:val="20"/>
+          <w:szCs w:val="20"/>
+        </w:rPr>
+        <w:t>end</w:t>
       </w:r>
     </w:p>
     <w:p>
@@ -6910,11 +7687,11 @@
       <w:r>
         <w:rPr>
           <w:rFonts w:ascii="Courier New" w:hAnsi="Courier New" w:cs="Courier New"/>
-          <w:color w:val="000000"/>
-          <w:sz w:val="20"/>
-          <w:szCs w:val="20"/>
-        </w:rPr>
-        <w:t>outimage = uint8(outimage);</w:t>
+          <w:color w:val="0000FF"/>
+          <w:sz w:val="20"/>
+          <w:szCs w:val="20"/>
+        </w:rPr>
+        <w:t xml:space="preserve"> </w:t>
       </w:r>
     </w:p>
     <w:p>
@@ -6936,7 +7713,7 @@
           <w:sz w:val="20"/>
           <w:szCs w:val="20"/>
         </w:rPr>
-        <w:t>% Show output image</w:t>
+        <w:t>% Change the image format to uint8 before saving the result.</w:t>
       </w:r>
     </w:p>
     <w:p>
@@ -6958,7 +7735,50 @@
           <w:sz w:val="20"/>
           <w:szCs w:val="20"/>
         </w:rPr>
-        <w:lastRenderedPageBreak/>
+        <w:t>outimage = uint8(outimage);</w:t>
+      </w:r>
+    </w:p>
+    <w:p>
+      <w:pPr>
+        <w:autoSpaceDE w:val="0"/>
+        <w:autoSpaceDN w:val="0"/>
+        <w:adjustRightInd w:val="0"/>
+        <w:spacing w:after="0" w:line="240" w:lineRule="auto"/>
+        <w:rPr>
+          <w:rFonts w:ascii="Courier New" w:hAnsi="Courier New" w:cs="Courier New"/>
+          <w:sz w:val="24"/>
+          <w:szCs w:val="24"/>
+        </w:rPr>
+      </w:pPr>
+      <w:r>
+        <w:rPr>
+          <w:rFonts w:ascii="Courier New" w:hAnsi="Courier New" w:cs="Courier New"/>
+          <w:color w:val="228B22"/>
+          <w:sz w:val="20"/>
+          <w:szCs w:val="20"/>
+        </w:rPr>
+        <w:t>% Show output image</w:t>
+      </w:r>
+    </w:p>
+    <w:p>
+      <w:pPr>
+        <w:autoSpaceDE w:val="0"/>
+        <w:autoSpaceDN w:val="0"/>
+        <w:adjustRightInd w:val="0"/>
+        <w:spacing w:after="0" w:line="240" w:lineRule="auto"/>
+        <w:rPr>
+          <w:rFonts w:ascii="Courier New" w:hAnsi="Courier New" w:cs="Courier New"/>
+          <w:sz w:val="24"/>
+          <w:szCs w:val="24"/>
+        </w:rPr>
+      </w:pPr>
+      <w:r>
+        <w:rPr>
+          <w:rFonts w:ascii="Courier New" w:hAnsi="Courier New" w:cs="Courier New"/>
+          <w:color w:val="000000"/>
+          <w:sz w:val="20"/>
+          <w:szCs w:val="20"/>
+        </w:rPr>
         <w:t xml:space="preserve">figure(2),imshow(outimage,[]); </w:t>
       </w:r>
     </w:p>
@@ -7401,6 +8221,7 @@
           <w:sz w:val="20"/>
           <w:szCs w:val="20"/>
         </w:rPr>
+        <w:lastRenderedPageBreak/>
         <w:t>% Show input image</w:t>
       </w:r>
     </w:p>
@@ -8018,7 +8839,7 @@
       </w:pPr>
     </w:p>
     <w:sectPr>
-      <w:footerReference w:type="default" r:id="rId29"/>
+      <w:footerReference w:type="default" r:id="rId33"/>
       <w:pgSz w:w="12240" w:h="15840" w:code="1"/>
       <w:pgMar w:top="1417" w:right="1417" w:bottom="1417" w:left="1417" w:header="708" w:footer="708" w:gutter="0"/>
       <w:pgBorders w:display="firstPage" w:offsetFrom="page">
@@ -8548,7 +9369,7 @@
   <w:style w:type="paragraph" w:default="1" w:styleId="Normal">
     <w:name w:val="Normal"/>
     <w:qFormat/>
-    <w:rsid w:val="004A559A"/>
+    <w:rsid w:val="00820D4A"/>
     <w:rPr>
       <w:lang w:val="en-US"/>
     </w:rPr>

</xml_diff>